<commit_message>
Xây dựng các chuyên mục: Thể thao, giáo dục, kinh doanh, và tất cả chi tiết của các bài viết trong từng chuyên mục
</commit_message>
<xml_diff>
--- a/DAGK/Bài báo/TheThao_KinhDoanh_GiaoDuc.docx
+++ b/DAGK/Bài báo/TheThao_KinhDoanh_GiaoDuc.docx
@@ -499,6 +499,86 @@
         </w:r>
       </w:hyperlink>
     </w:p>
+    <w:bookmarkStart w:id="0" w:name="_GoBack"/>
+    <w:p>
+      <w:pPr>
+        <w:pStyle w:val="ListParagraph"/>
+        <w:numPr>
+          <w:ilvl w:val="2"/>
+          <w:numId w:val="1"/>
+        </w:numPr>
+      </w:pPr>
+      <w:r>
+        <w:lastRenderedPageBreak/>
+        <w:fldChar w:fldCharType="begin"/>
+      </w:r>
+      <w:r>
+        <w:instrText xml:space="preserve"> HYPERLINK "http://cafebiz.vn/saigon-coop-day-manh-thu-mua-hai-san-an-toan-cho-ngu-dan-mien-trung-20160502172906853.chn" </w:instrText>
+      </w:r>
+      <w:r>
+        <w:fldChar w:fldCharType="separate"/>
+      </w:r>
+      <w:r>
+        <w:rPr>
+          <w:rStyle w:val="Hyperlink"/>
+        </w:rPr>
+        <w:t>http://cafebiz.vn/saigon-coop-day-manh-thu-mua-hai-san-an-toan-cho-ngu-dan-mien-trung-20160502172906853.chn</w:t>
+      </w:r>
+      <w:r>
+        <w:rPr>
+          <w:rStyle w:val="Hyperlink"/>
+        </w:rPr>
+        <w:fldChar w:fldCharType="end"/>
+      </w:r>
+    </w:p>
+    <w:bookmarkEnd w:id="0"/>
+    <w:p>
+      <w:pPr>
+        <w:pStyle w:val="ListParagraph"/>
+        <w:numPr>
+          <w:ilvl w:val="0"/>
+          <w:numId w:val="1"/>
+        </w:numPr>
+      </w:pPr>
+      <w:proofErr w:type="spellStart"/>
+      <w:r>
+        <w:t>Giáo</w:t>
+      </w:r>
+      <w:proofErr w:type="spellEnd"/>
+      <w:r>
+        <w:t xml:space="preserve"> </w:t>
+      </w:r>
+      <w:proofErr w:type="spellStart"/>
+      <w:r>
+        <w:t>dục</w:t>
+      </w:r>
+      <w:proofErr w:type="spellEnd"/>
+    </w:p>
+    <w:p>
+      <w:pPr>
+        <w:pStyle w:val="ListParagraph"/>
+        <w:numPr>
+          <w:ilvl w:val="1"/>
+          <w:numId w:val="1"/>
+        </w:numPr>
+      </w:pPr>
+      <w:r>
+        <w:t xml:space="preserve">Tin </w:t>
+      </w:r>
+      <w:proofErr w:type="spellStart"/>
+      <w:r>
+        <w:t>giáo</w:t>
+      </w:r>
+      <w:proofErr w:type="spellEnd"/>
+      <w:r>
+        <w:t xml:space="preserve"> </w:t>
+      </w:r>
+      <w:proofErr w:type="spellStart"/>
+      <w:r>
+        <w:t>dục</w:t>
+      </w:r>
+      <w:proofErr w:type="spellEnd"/>
+    </w:p>
     <w:p>
       <w:pPr>
         <w:pStyle w:val="ListParagraph"/>
@@ -512,21 +592,89 @@
           <w:rPr>
             <w:rStyle w:val="Hyperlink"/>
           </w:rPr>
-          <w:t>http://cafebiz.vn/saigon-coop-day-manh-thu-mua-hai-san-an-toan-cho-ngu-dan-mien-trung-20160502172906853.chn</w:t>
-        </w:r>
-      </w:hyperlink>
-    </w:p>
-    <w:p>
-      <w:pPr>
-        <w:pStyle w:val="ListParagraph"/>
-        <w:numPr>
-          <w:ilvl w:val="0"/>
-          <w:numId w:val="1"/>
-        </w:numPr>
-      </w:pPr>
-      <w:proofErr w:type="spellStart"/>
-      <w:r>
-        <w:t>Giáo</w:t>
+          <w:t>https://tintuc.vn/tam-dinh-chi-thay-giao-bi-to-dam-o-7-hoc-sinh-nam-post745709</w:t>
+        </w:r>
+      </w:hyperlink>
+    </w:p>
+    <w:p>
+      <w:pPr>
+        <w:pStyle w:val="ListParagraph"/>
+        <w:numPr>
+          <w:ilvl w:val="2"/>
+          <w:numId w:val="1"/>
+        </w:numPr>
+      </w:pPr>
+      <w:hyperlink r:id="rId25" w:history="1">
+        <w:r>
+          <w:rPr>
+            <w:rStyle w:val="Hyperlink"/>
+          </w:rPr>
+          <w:t>https://tintuc.vn/bo-gd-dt-yeu-cau-lam-ro-nghi-van-thay-giao-sam-so-nhieu-nam-sinh-post742591</w:t>
+        </w:r>
+      </w:hyperlink>
+    </w:p>
+    <w:p>
+      <w:pPr>
+        <w:pStyle w:val="ListParagraph"/>
+        <w:numPr>
+          <w:ilvl w:val="2"/>
+          <w:numId w:val="1"/>
+        </w:numPr>
+      </w:pPr>
+      <w:hyperlink r:id="rId26" w:history="1">
+        <w:r>
+          <w:rPr>
+            <w:rStyle w:val="Hyperlink"/>
+          </w:rPr>
+          <w:t>https://tintuc.vn/nong-ket-qua-dieu-tra-bat-ngo-vu-nghi-co-giao-boi-chat-ban-vao-vung-kin-be-gai-5-tuoi-post738220</w:t>
+        </w:r>
+      </w:hyperlink>
+    </w:p>
+    <w:p>
+      <w:pPr>
+        <w:pStyle w:val="ListParagraph"/>
+        <w:numPr>
+          <w:ilvl w:val="2"/>
+          <w:numId w:val="1"/>
+        </w:numPr>
+      </w:pPr>
+      <w:hyperlink r:id="rId27" w:history="1">
+        <w:r>
+          <w:rPr>
+            <w:rStyle w:val="Hyperlink"/>
+          </w:rPr>
+          <w:t>https://tintuc.vn/nhom-nu-sinh-bat-ban-quy-danh-dan-mat-bi-duoi-hoc-mot-tuan-post701397</w:t>
+        </w:r>
+      </w:hyperlink>
+    </w:p>
+    <w:p>
+      <w:pPr>
+        <w:pStyle w:val="ListParagraph"/>
+        <w:numPr>
+          <w:ilvl w:val="2"/>
+          <w:numId w:val="1"/>
+        </w:numPr>
+      </w:pPr>
+      <w:hyperlink r:id="rId28" w:history="1">
+        <w:r>
+          <w:rPr>
+            <w:rStyle w:val="Hyperlink"/>
+          </w:rPr>
+          <w:t>https://tintuc.vn/hieu-pho-quan-ly-bep-an-truong-hoc-o-bac-ninh-bi-dinh-chi-post634706</w:t>
+        </w:r>
+      </w:hyperlink>
+    </w:p>
+    <w:p>
+      <w:pPr>
+        <w:pStyle w:val="ListParagraph"/>
+        <w:numPr>
+          <w:ilvl w:val="1"/>
+          <w:numId w:val="1"/>
+        </w:numPr>
+      </w:pPr>
+      <w:proofErr w:type="spellStart"/>
+      <w:r>
+        <w:t>Tuyển</w:t>
       </w:r>
       <w:proofErr w:type="spellEnd"/>
       <w:r>
@@ -534,102 +682,9 @@
       </w:r>
       <w:proofErr w:type="spellStart"/>
       <w:r>
-        <w:t>dục</w:t>
-      </w:r>
-      <w:proofErr w:type="spellEnd"/>
-    </w:p>
-    <w:p>
-      <w:pPr>
-        <w:pStyle w:val="ListParagraph"/>
-        <w:numPr>
-          <w:ilvl w:val="1"/>
-          <w:numId w:val="1"/>
-        </w:numPr>
-      </w:pPr>
-      <w:r>
-        <w:t xml:space="preserve">Tin </w:t>
-      </w:r>
-      <w:proofErr w:type="spellStart"/>
-      <w:r>
-        <w:t>giáo</w:t>
-      </w:r>
-      <w:proofErr w:type="spellEnd"/>
-      <w:r>
-        <w:t xml:space="preserve"> </w:t>
-      </w:r>
-      <w:proofErr w:type="spellStart"/>
-      <w:r>
-        <w:t>dục</w:t>
-      </w:r>
-      <w:proofErr w:type="spellEnd"/>
-    </w:p>
-    <w:p>
-      <w:pPr>
-        <w:pStyle w:val="ListParagraph"/>
-        <w:numPr>
-          <w:ilvl w:val="2"/>
-          <w:numId w:val="1"/>
-        </w:numPr>
-      </w:pPr>
-      <w:hyperlink r:id="rId25" w:history="1">
-        <w:r>
-          <w:rPr>
-            <w:rStyle w:val="Hyperlink"/>
-          </w:rPr>
-          <w:t>https://tintuc.vn/tam-dinh-chi-thay-giao-bi-to-dam-o-7-hoc-sinh-nam-post745709</w:t>
-        </w:r>
-      </w:hyperlink>
-    </w:p>
-    <w:p>
-      <w:pPr>
-        <w:pStyle w:val="ListParagraph"/>
-        <w:numPr>
-          <w:ilvl w:val="2"/>
-          <w:numId w:val="1"/>
-        </w:numPr>
-      </w:pPr>
-      <w:hyperlink r:id="rId26" w:history="1">
-        <w:r>
-          <w:rPr>
-            <w:rStyle w:val="Hyperlink"/>
-          </w:rPr>
-          <w:t>https://tintuc.vn/bo-gd-dt-yeu-cau-lam-ro-nghi-van-thay-giao-sam-so-nhieu-nam-sinh-post742591</w:t>
-        </w:r>
-      </w:hyperlink>
-    </w:p>
-    <w:p>
-      <w:pPr>
-        <w:pStyle w:val="ListParagraph"/>
-        <w:numPr>
-          <w:ilvl w:val="2"/>
-          <w:numId w:val="1"/>
-        </w:numPr>
-      </w:pPr>
-      <w:hyperlink r:id="rId27" w:history="1">
-        <w:r>
-          <w:rPr>
-            <w:rStyle w:val="Hyperlink"/>
-          </w:rPr>
-          <w:t>https://tintuc.vn/nong-ket-qua-dieu-tra-bat-ngo-vu-nghi-co-giao-boi-chat-ban-vao-vung-kin-be-gai-5-tuoi-post738220</w:t>
-        </w:r>
-      </w:hyperlink>
-    </w:p>
-    <w:p>
-      <w:pPr>
-        <w:pStyle w:val="ListParagraph"/>
-        <w:numPr>
-          <w:ilvl w:val="2"/>
-          <w:numId w:val="1"/>
-        </w:numPr>
-      </w:pPr>
-      <w:hyperlink r:id="rId28" w:history="1">
-        <w:r>
-          <w:rPr>
-            <w:rStyle w:val="Hyperlink"/>
-          </w:rPr>
-          <w:t>https://tintuc.vn/nhom-nu-sinh-bat-ban-quy-danh-dan-mat-bi-duoi-hoc-mot-tuan-post701397</w:t>
-        </w:r>
-      </w:hyperlink>
+        <w:t>sinh</w:t>
+      </w:r>
+      <w:proofErr w:type="spellEnd"/>
     </w:p>
     <w:p>
       <w:pPr>
@@ -644,31 +699,9 @@
           <w:rPr>
             <w:rStyle w:val="Hyperlink"/>
           </w:rPr>
-          <w:t>https://tintuc.vn/hieu-pho-quan-ly-bep-an-truong-hoc-o-bac-ninh-bi-dinh-chi-post634706</w:t>
-        </w:r>
-      </w:hyperlink>
-    </w:p>
-    <w:p>
-      <w:pPr>
-        <w:pStyle w:val="ListParagraph"/>
-        <w:numPr>
-          <w:ilvl w:val="1"/>
-          <w:numId w:val="1"/>
-        </w:numPr>
-      </w:pPr>
-      <w:proofErr w:type="spellStart"/>
-      <w:r>
-        <w:t>Tuyển</w:t>
-      </w:r>
-      <w:proofErr w:type="spellEnd"/>
-      <w:r>
-        <w:t xml:space="preserve"> </w:t>
-      </w:r>
-      <w:proofErr w:type="spellStart"/>
-      <w:r>
-        <w:t>sinh</w:t>
-      </w:r>
-      <w:proofErr w:type="spellEnd"/>
+          <w:t>https://tintuc.vn/gan-30-000-hoc-sinh-sai-gon-se-rot-lop-10-cong-lap-post595591</w:t>
+        </w:r>
+      </w:hyperlink>
     </w:p>
     <w:p>
       <w:pPr>
@@ -683,7 +716,7 @@
           <w:rPr>
             <w:rStyle w:val="Hyperlink"/>
           </w:rPr>
-          <w:t>https://tintuc.vn/gan-30-000-hoc-sinh-sai-gon-se-rot-lop-10-cong-lap-post595591</w:t>
+          <w:t>https://tintuc.vn/bo-cong-an-ly-giai-viec-dung-tuyen-sinh-2-truong-cong-an-phia-nam-post595478</w:t>
         </w:r>
       </w:hyperlink>
     </w:p>
@@ -700,7 +733,7 @@
           <w:rPr>
             <w:rStyle w:val="Hyperlink"/>
           </w:rPr>
-          <w:t>https://tintuc.vn/bo-cong-an-ly-giai-viec-dung-tuyen-sinh-2-truong-cong-an-phia-nam-post595478</w:t>
+          <w:t>https://tintuc.vn/chi-con-3-truong-cong-an-nhan-dan-tuyen-sinh-nam-2019-post589509</w:t>
         </w:r>
       </w:hyperlink>
     </w:p>
@@ -717,7 +750,7 @@
           <w:rPr>
             <w:rStyle w:val="Hyperlink"/>
           </w:rPr>
-          <w:t>https://tintuc.vn/chi-con-3-truong-cong-an-nhan-dan-tuyen-sinh-nam-2019-post589509</w:t>
+          <w:t>https://tintuc.vn/dai-hoc-ngoai-ngu-cong-bo-phuong-an-tuyen-sinh-nam-2019-co-tang-chi-tieu-so-voi-nam-ngoai-post565721</w:t>
         </w:r>
       </w:hyperlink>
     </w:p>
@@ -734,28 +767,9 @@
           <w:rPr>
             <w:rStyle w:val="Hyperlink"/>
           </w:rPr>
-          <w:t>https://tintuc.vn/dai-hoc-ngoai-ngu-cong-bo-phuong-an-tuyen-sinh-nam-2019-co-tang-chi-tieu-so-voi-nam-ngoai-post565721</w:t>
-        </w:r>
-      </w:hyperlink>
-    </w:p>
-    <w:p>
-      <w:pPr>
-        <w:pStyle w:val="ListParagraph"/>
-        <w:numPr>
-          <w:ilvl w:val="2"/>
-          <w:numId w:val="1"/>
-        </w:numPr>
-      </w:pPr>
-      <w:hyperlink r:id="rId34" w:history="1">
-        <w:r>
-          <w:rPr>
-            <w:rStyle w:val="Hyperlink"/>
-          </w:rPr>
           <w:t>https://tintuc.vn/tp-hcm-se-het-thoi-chay-truong-cho-con-post509599</w:t>
         </w:r>
       </w:hyperlink>
-      <w:bookmarkStart w:id="0" w:name="_GoBack"/>
-      <w:bookmarkEnd w:id="0"/>
     </w:p>
     <w:sectPr>
       <w:pgSz w:w="12240" w:h="15840"/>
@@ -800,7 +814,7 @@
       <w:lvlText w:val="%3."/>
       <w:lvlJc w:val="left"/>
       <w:pPr>
-        <w:ind w:left="2160" w:hanging="180"/>
+        <w:ind w:left="2250" w:hanging="180"/>
       </w:pPr>
     </w:lvl>
     <w:lvl w:ilvl="3" w:tplc="0409000F" w:tentative="1">
@@ -1103,6 +1117,7 @@
     <w:lsdException w:name="HTML Sample" w:semiHidden="1" w:unhideWhenUsed="1"/>
     <w:lsdException w:name="HTML Typewriter" w:semiHidden="1" w:unhideWhenUsed="1"/>
     <w:lsdException w:name="HTML Variable" w:semiHidden="1" w:unhideWhenUsed="1"/>
+    <w:lsdException w:name="Normal Table" w:semiHidden="1" w:unhideWhenUsed="1"/>
     <w:lsdException w:name="annotation subject" w:semiHidden="1" w:unhideWhenUsed="1"/>
     <w:lsdException w:name="No List" w:semiHidden="1" w:unhideWhenUsed="1"/>
     <w:lsdException w:name="Outline List 1" w:semiHidden="1" w:unhideWhenUsed="1"/>
@@ -1149,8 +1164,10 @@
     <w:lsdException w:name="Table Subtle 2" w:semiHidden="1" w:unhideWhenUsed="1"/>
     <w:lsdException w:name="Table Web 1" w:semiHidden="1" w:unhideWhenUsed="1"/>
     <w:lsdException w:name="Table Web 2" w:semiHidden="1" w:unhideWhenUsed="1"/>
+    <w:lsdException w:name="Table Web 3" w:semiHidden="1" w:unhideWhenUsed="1"/>
     <w:lsdException w:name="Balloon Text" w:semiHidden="1" w:unhideWhenUsed="1"/>
     <w:lsdException w:name="Table Grid" w:uiPriority="39"/>
+    <w:lsdException w:name="Table Theme" w:semiHidden="1" w:unhideWhenUsed="1"/>
     <w:lsdException w:name="Placeholder Text" w:semiHidden="1"/>
     <w:lsdException w:name="No Spacing" w:uiPriority="1" w:qFormat="1"/>
     <w:lsdException w:name="Light Shading" w:uiPriority="60"/>

</xml_diff>